<commit_message>
Especificação funcional - plug de tomada
</commit_message>
<xml_diff>
--- a/Especificação Funcional - Plug de Tomada.docx
+++ b/Especificação Funcional - Plug de Tomada.docx
@@ -23,7 +23,7 @@
       <w:pPr>
         <w:pStyle w:val="Ttulo1"/>
       </w:pPr>
-      <w:bookmarkStart w:id="0" w:name="_Toc482639586"/>
+      <w:bookmarkStart w:id="0" w:name="_Toc482725550"/>
       <w:r>
         <w:t>Objetivo</w:t>
       </w:r>
@@ -36,6 +36,13 @@
     </w:p>
     <w:sdt>
       <w:sdtPr>
+        <w:rPr>
+          <w:caps w:val="0"/>
+          <w:color w:val="auto"/>
+          <w:spacing w:val="0"/>
+          <w:sz w:val="20"/>
+          <w:szCs w:val="20"/>
+        </w:rPr>
         <w:id w:val="569775648"/>
         <w:docPartObj>
           <w:docPartGallery w:val="Table of Contents"/>
@@ -46,11 +53,6 @@
         <w:rPr>
           <w:b/>
           <w:bCs/>
-          <w:caps w:val="0"/>
-          <w:color w:val="auto"/>
-          <w:spacing w:val="0"/>
-          <w:sz w:val="20"/>
-          <w:szCs w:val="20"/>
         </w:rPr>
       </w:sdtEndPr>
       <w:sdtContent>
@@ -83,13 +85,130 @@
           <w:r>
             <w:fldChar w:fldCharType="separate"/>
           </w:r>
-          <w:hyperlink w:anchor="_Toc482639586" w:history="1">
+          <w:bookmarkStart w:id="1" w:name="_GoBack"/>
+          <w:bookmarkEnd w:id="1"/>
+          <w:r>
+            <w:rPr>
+              <w:rStyle w:val="Hyperlink"/>
+              <w:noProof/>
+            </w:rPr>
+            <w:fldChar w:fldCharType="begin"/>
+          </w:r>
+          <w:r>
+            <w:rPr>
+              <w:rStyle w:val="Hyperlink"/>
+              <w:noProof/>
+            </w:rPr>
+            <w:instrText xml:space="preserve"> </w:instrText>
+          </w:r>
+          <w:r>
+            <w:rPr>
+              <w:noProof/>
+            </w:rPr>
+            <w:instrText>HYPERLINK \l "_Toc482725550"</w:instrText>
+          </w:r>
+          <w:r>
+            <w:rPr>
+              <w:rStyle w:val="Hyperlink"/>
+              <w:noProof/>
+            </w:rPr>
+            <w:instrText xml:space="preserve"> </w:instrText>
+          </w:r>
+          <w:r>
+            <w:rPr>
+              <w:rStyle w:val="Hyperlink"/>
+              <w:noProof/>
+            </w:rPr>
+          </w:r>
+          <w:r>
+            <w:rPr>
+              <w:rStyle w:val="Hyperlink"/>
+              <w:noProof/>
+            </w:rPr>
+            <w:fldChar w:fldCharType="separate"/>
+          </w:r>
+          <w:r>
+            <w:rPr>
+              <w:rStyle w:val="Hyperlink"/>
+              <w:noProof/>
+            </w:rPr>
+            <w:t>Objetivo</w:t>
+          </w:r>
+          <w:r>
+            <w:rPr>
+              <w:noProof/>
+              <w:webHidden/>
+            </w:rPr>
+            <w:tab/>
+          </w:r>
+          <w:r>
+            <w:rPr>
+              <w:noProof/>
+              <w:webHidden/>
+            </w:rPr>
+            <w:fldChar w:fldCharType="begin"/>
+          </w:r>
+          <w:r>
+            <w:rPr>
+              <w:noProof/>
+              <w:webHidden/>
+            </w:rPr>
+            <w:instrText xml:space="preserve"> PAGEREF _Toc482725550 \h </w:instrText>
+          </w:r>
+          <w:r>
+            <w:rPr>
+              <w:noProof/>
+              <w:webHidden/>
+            </w:rPr>
+          </w:r>
+          <w:r>
+            <w:rPr>
+              <w:noProof/>
+              <w:webHidden/>
+            </w:rPr>
+            <w:fldChar w:fldCharType="separate"/>
+          </w:r>
+          <w:r>
+            <w:rPr>
+              <w:noProof/>
+              <w:webHidden/>
+            </w:rPr>
+            <w:t>1</w:t>
+          </w:r>
+          <w:r>
+            <w:rPr>
+              <w:noProof/>
+              <w:webHidden/>
+            </w:rPr>
+            <w:fldChar w:fldCharType="end"/>
+          </w:r>
+          <w:r>
+            <w:rPr>
+              <w:rStyle w:val="Hyperlink"/>
+              <w:noProof/>
+            </w:rPr>
+            <w:fldChar w:fldCharType="end"/>
+          </w:r>
+        </w:p>
+        <w:p>
+          <w:pPr>
+            <w:pStyle w:val="Sumrio1"/>
+            <w:tabs>
+              <w:tab w:val="right" w:leader="dot" w:pos="9016"/>
+            </w:tabs>
+            <w:rPr>
+              <w:noProof/>
+              <w:sz w:val="22"/>
+              <w:szCs w:val="22"/>
+            </w:rPr>
+          </w:pPr>
+          <w:hyperlink w:anchor="_Toc482725551" w:history="1">
             <w:r>
               <w:rPr>
                 <w:rStyle w:val="Hyperlink"/>
                 <w:noProof/>
               </w:rPr>
-              <w:t>Objetivo</w:t>
+              <w:t>Revisões</w:t>
             </w:r>
             <w:r>
               <w:rPr>
@@ -110,7 +229,7 @@
                 <w:noProof/>
                 <w:webHidden/>
               </w:rPr>
-              <w:instrText xml:space="preserve"> PAGEREF _Toc482639586 \h </w:instrText>
+              <w:instrText xml:space="preserve"> PAGEREF _Toc482725551 \h </w:instrText>
             </w:r>
             <w:r>
               <w:rPr>
@@ -153,7 +272,7 @@
               <w:szCs w:val="22"/>
             </w:rPr>
           </w:pPr>
-          <w:hyperlink w:anchor="_Toc482639587" w:history="1">
+          <w:hyperlink w:anchor="_Toc482725552" w:history="1">
             <w:r>
               <w:rPr>
                 <w:rStyle w:val="Hyperlink"/>
@@ -180,7 +299,7 @@
                 <w:noProof/>
                 <w:webHidden/>
               </w:rPr>
-              <w:instrText xml:space="preserve"> PAGEREF _Toc482639587 \h </w:instrText>
+              <w:instrText xml:space="preserve"> PAGEREF _Toc482725552 \h </w:instrText>
             </w:r>
             <w:r>
               <w:rPr>
@@ -223,7 +342,7 @@
               <w:szCs w:val="22"/>
             </w:rPr>
           </w:pPr>
-          <w:hyperlink w:anchor="_Toc482639588" w:history="1">
+          <w:hyperlink w:anchor="_Toc482725553" w:history="1">
             <w:r>
               <w:rPr>
                 <w:rStyle w:val="Hyperlink"/>
@@ -250,7 +369,7 @@
                 <w:noProof/>
                 <w:webHidden/>
               </w:rPr>
-              <w:instrText xml:space="preserve"> PAGEREF _Toc482639588 \h </w:instrText>
+              <w:instrText xml:space="preserve"> PAGEREF _Toc482725553 \h </w:instrText>
             </w:r>
             <w:r>
               <w:rPr>
@@ -270,7 +389,7 @@
                 <w:noProof/>
                 <w:webHidden/>
               </w:rPr>
-              <w:t>1</w:t>
+              <w:t>2</w:t>
             </w:r>
             <w:r>
               <w:rPr>
@@ -293,7 +412,7 @@
               <w:szCs w:val="22"/>
             </w:rPr>
           </w:pPr>
-          <w:hyperlink w:anchor="_Toc482639589" w:history="1">
+          <w:hyperlink w:anchor="_Toc482725554" w:history="1">
             <w:r>
               <w:rPr>
                 <w:rStyle w:val="Hyperlink"/>
@@ -320,7 +439,7 @@
                 <w:noProof/>
                 <w:webHidden/>
               </w:rPr>
-              <w:instrText xml:space="preserve"> PAGEREF _Toc482639589 \h </w:instrText>
+              <w:instrText xml:space="preserve"> PAGEREF _Toc482725554 \h </w:instrText>
             </w:r>
             <w:r>
               <w:rPr>
@@ -340,7 +459,7 @@
                 <w:noProof/>
                 <w:webHidden/>
               </w:rPr>
-              <w:t>1</w:t>
+              <w:t>2</w:t>
             </w:r>
             <w:r>
               <w:rPr>
@@ -363,7 +482,7 @@
               <w:szCs w:val="22"/>
             </w:rPr>
           </w:pPr>
-          <w:hyperlink w:anchor="_Toc482639590" w:history="1">
+          <w:hyperlink w:anchor="_Toc482725555" w:history="1">
             <w:r>
               <w:rPr>
                 <w:rStyle w:val="Hyperlink"/>
@@ -390,7 +509,7 @@
                 <w:noProof/>
                 <w:webHidden/>
               </w:rPr>
-              <w:instrText xml:space="preserve"> PAGEREF _Toc482639590 \h </w:instrText>
+              <w:instrText xml:space="preserve"> PAGEREF _Toc482725555 \h </w:instrText>
             </w:r>
             <w:r>
               <w:rPr>
@@ -433,7 +552,7 @@
               <w:szCs w:val="22"/>
             </w:rPr>
           </w:pPr>
-          <w:hyperlink w:anchor="_Toc482639591" w:history="1">
+          <w:hyperlink w:anchor="_Toc482725556" w:history="1">
             <w:r>
               <w:rPr>
                 <w:rStyle w:val="Hyperlink"/>
@@ -460,7 +579,7 @@
                 <w:noProof/>
                 <w:webHidden/>
               </w:rPr>
-              <w:instrText xml:space="preserve"> PAGEREF _Toc482639591 \h </w:instrText>
+              <w:instrText xml:space="preserve"> PAGEREF _Toc482725556 \h </w:instrText>
             </w:r>
             <w:r>
               <w:rPr>
@@ -503,7 +622,7 @@
               <w:szCs w:val="22"/>
             </w:rPr>
           </w:pPr>
-          <w:hyperlink w:anchor="_Toc482639592" w:history="1">
+          <w:hyperlink w:anchor="_Toc482725557" w:history="1">
             <w:r>
               <w:rPr>
                 <w:rStyle w:val="Hyperlink"/>
@@ -530,7 +649,7 @@
                 <w:noProof/>
                 <w:webHidden/>
               </w:rPr>
-              <w:instrText xml:space="preserve"> PAGEREF _Toc482639592 \h </w:instrText>
+              <w:instrText xml:space="preserve"> PAGEREF _Toc482725557 \h </w:instrText>
             </w:r>
             <w:r>
               <w:rPr>
@@ -573,7 +692,7 @@
               <w:szCs w:val="22"/>
             </w:rPr>
           </w:pPr>
-          <w:hyperlink w:anchor="_Toc482639593" w:history="1">
+          <w:hyperlink w:anchor="_Toc482725558" w:history="1">
             <w:r>
               <w:rPr>
                 <w:rStyle w:val="Hyperlink"/>
@@ -600,7 +719,7 @@
                 <w:noProof/>
                 <w:webHidden/>
               </w:rPr>
-              <w:instrText xml:space="preserve"> PAGEREF _Toc482639593 \h </w:instrText>
+              <w:instrText xml:space="preserve"> PAGEREF _Toc482725558 \h </w:instrText>
             </w:r>
             <w:r>
               <w:rPr>
@@ -621,6 +740,216 @@
                 <w:webHidden/>
               </w:rPr>
               <w:t>2</w:t>
+            </w:r>
+            <w:r>
+              <w:rPr>
+                <w:noProof/>
+                <w:webHidden/>
+              </w:rPr>
+              <w:fldChar w:fldCharType="end"/>
+            </w:r>
+          </w:hyperlink>
+        </w:p>
+        <w:p>
+          <w:pPr>
+            <w:pStyle w:val="Sumrio2"/>
+            <w:tabs>
+              <w:tab w:val="right" w:leader="dot" w:pos="9016"/>
+            </w:tabs>
+            <w:rPr>
+              <w:noProof/>
+              <w:sz w:val="22"/>
+              <w:szCs w:val="22"/>
+            </w:rPr>
+          </w:pPr>
+          <w:hyperlink w:anchor="_Toc482725559" w:history="1">
+            <w:r>
+              <w:rPr>
+                <w:rStyle w:val="Hyperlink"/>
+                <w:noProof/>
+              </w:rPr>
+              <w:t>Medição de energia</w:t>
+            </w:r>
+            <w:r>
+              <w:rPr>
+                <w:noProof/>
+                <w:webHidden/>
+              </w:rPr>
+              <w:tab/>
+            </w:r>
+            <w:r>
+              <w:rPr>
+                <w:noProof/>
+                <w:webHidden/>
+              </w:rPr>
+              <w:fldChar w:fldCharType="begin"/>
+            </w:r>
+            <w:r>
+              <w:rPr>
+                <w:noProof/>
+                <w:webHidden/>
+              </w:rPr>
+              <w:instrText xml:space="preserve"> PAGEREF _Toc482725559 \h </w:instrText>
+            </w:r>
+            <w:r>
+              <w:rPr>
+                <w:noProof/>
+                <w:webHidden/>
+              </w:rPr>
+            </w:r>
+            <w:r>
+              <w:rPr>
+                <w:noProof/>
+                <w:webHidden/>
+              </w:rPr>
+              <w:fldChar w:fldCharType="separate"/>
+            </w:r>
+            <w:r>
+              <w:rPr>
+                <w:noProof/>
+                <w:webHidden/>
+              </w:rPr>
+              <w:t>2</w:t>
+            </w:r>
+            <w:r>
+              <w:rPr>
+                <w:noProof/>
+                <w:webHidden/>
+              </w:rPr>
+              <w:fldChar w:fldCharType="end"/>
+            </w:r>
+          </w:hyperlink>
+        </w:p>
+        <w:p>
+          <w:pPr>
+            <w:pStyle w:val="Sumrio2"/>
+            <w:tabs>
+              <w:tab w:val="right" w:leader="dot" w:pos="9016"/>
+            </w:tabs>
+            <w:rPr>
+              <w:noProof/>
+              <w:sz w:val="22"/>
+              <w:szCs w:val="22"/>
+            </w:rPr>
+          </w:pPr>
+          <w:hyperlink w:anchor="_Toc482725560" w:history="1">
+            <w:r>
+              <w:rPr>
+                <w:rStyle w:val="Hyperlink"/>
+                <w:noProof/>
+              </w:rPr>
+              <w:t>Banco de amostras de quantidade de energia e de potência requisitada</w:t>
+            </w:r>
+            <w:r>
+              <w:rPr>
+                <w:noProof/>
+                <w:webHidden/>
+              </w:rPr>
+              <w:tab/>
+            </w:r>
+            <w:r>
+              <w:rPr>
+                <w:noProof/>
+                <w:webHidden/>
+              </w:rPr>
+              <w:fldChar w:fldCharType="begin"/>
+            </w:r>
+            <w:r>
+              <w:rPr>
+                <w:noProof/>
+                <w:webHidden/>
+              </w:rPr>
+              <w:instrText xml:space="preserve"> PAGEREF _Toc482725560 \h </w:instrText>
+            </w:r>
+            <w:r>
+              <w:rPr>
+                <w:noProof/>
+                <w:webHidden/>
+              </w:rPr>
+            </w:r>
+            <w:r>
+              <w:rPr>
+                <w:noProof/>
+                <w:webHidden/>
+              </w:rPr>
+              <w:fldChar w:fldCharType="separate"/>
+            </w:r>
+            <w:r>
+              <w:rPr>
+                <w:noProof/>
+                <w:webHidden/>
+              </w:rPr>
+              <w:t>3</w:t>
+            </w:r>
+            <w:r>
+              <w:rPr>
+                <w:noProof/>
+                <w:webHidden/>
+              </w:rPr>
+              <w:fldChar w:fldCharType="end"/>
+            </w:r>
+          </w:hyperlink>
+        </w:p>
+        <w:p>
+          <w:pPr>
+            <w:pStyle w:val="Sumrio2"/>
+            <w:tabs>
+              <w:tab w:val="right" w:leader="dot" w:pos="9016"/>
+            </w:tabs>
+            <w:rPr>
+              <w:noProof/>
+              <w:sz w:val="22"/>
+              <w:szCs w:val="22"/>
+            </w:rPr>
+          </w:pPr>
+          <w:hyperlink w:anchor="_Toc482725561" w:history="1">
+            <w:r>
+              <w:rPr>
+                <w:rStyle w:val="Hyperlink"/>
+                <w:noProof/>
+              </w:rPr>
+              <w:t>Eventos gerados</w:t>
+            </w:r>
+            <w:r>
+              <w:rPr>
+                <w:noProof/>
+                <w:webHidden/>
+              </w:rPr>
+              <w:tab/>
+            </w:r>
+            <w:r>
+              <w:rPr>
+                <w:noProof/>
+                <w:webHidden/>
+              </w:rPr>
+              <w:fldChar w:fldCharType="begin"/>
+            </w:r>
+            <w:r>
+              <w:rPr>
+                <w:noProof/>
+                <w:webHidden/>
+              </w:rPr>
+              <w:instrText xml:space="preserve"> PAGEREF _Toc482725561 \h </w:instrText>
+            </w:r>
+            <w:r>
+              <w:rPr>
+                <w:noProof/>
+                <w:webHidden/>
+              </w:rPr>
+            </w:r>
+            <w:r>
+              <w:rPr>
+                <w:noProof/>
+                <w:webHidden/>
+              </w:rPr>
+              <w:fldChar w:fldCharType="separate"/>
+            </w:r>
+            <w:r>
+              <w:rPr>
+                <w:noProof/>
+                <w:webHidden/>
+              </w:rPr>
+              <w:t>3</w:t>
             </w:r>
             <w:r>
               <w:rPr>
@@ -643,7 +972,7 @@
               <w:szCs w:val="22"/>
             </w:rPr>
           </w:pPr>
-          <w:hyperlink w:anchor="_Toc482639594" w:history="1">
+          <w:hyperlink w:anchor="_Toc482725562" w:history="1">
             <w:r>
               <w:rPr>
                 <w:rStyle w:val="Hyperlink"/>
@@ -670,7 +999,7 @@
                 <w:noProof/>
                 <w:webHidden/>
               </w:rPr>
-              <w:instrText xml:space="preserve"> PAGEREF _Toc482639594 \h </w:instrText>
+              <w:instrText xml:space="preserve"> PAGEREF _Toc482725562 \h </w:instrText>
             </w:r>
             <w:r>
               <w:rPr>
@@ -690,7 +1019,7 @@
                 <w:noProof/>
                 <w:webHidden/>
               </w:rPr>
-              <w:t>2</w:t>
+              <w:t>3</w:t>
             </w:r>
             <w:r>
               <w:rPr>
@@ -716,11 +1045,190 @@
       <w:pPr>
         <w:pStyle w:val="Ttulo1"/>
       </w:pPr>
-      <w:bookmarkStart w:id="1" w:name="_Toc482639587"/>
+      <w:bookmarkStart w:id="2" w:name="_Toc482725551"/>
+      <w:r>
+        <w:t>Revisões</w:t>
+      </w:r>
+      <w:bookmarkEnd w:id="2"/>
+    </w:p>
+    <w:p>
+      <w:pPr>
+        <w:spacing w:before="0" w:after="0"/>
+      </w:pPr>
+    </w:p>
+    <w:tbl>
+      <w:tblPr>
+        <w:tblStyle w:val="TabeladeGrade2-nfase1"/>
+        <w:tblW w:w="0" w:type="auto"/>
+        <w:tblLook w:val="04A0" w:firstRow="1" w:lastRow="0" w:firstColumn="1" w:lastColumn="0" w:noHBand="0" w:noVBand="1"/>
+      </w:tblPr>
+      <w:tblGrid>
+        <w:gridCol w:w="2206"/>
+        <w:gridCol w:w="2308"/>
+        <w:gridCol w:w="2374"/>
+        <w:gridCol w:w="2128"/>
+      </w:tblGrid>
+      <w:tr>
+        <w:trPr>
+          <w:cnfStyle w:val="100000000000" w:firstRow="1" w:lastRow="0" w:firstColumn="0" w:lastColumn="0" w:oddVBand="0" w:evenVBand="0" w:oddHBand="0" w:evenHBand="0" w:firstRowFirstColumn="0" w:firstRowLastColumn="0" w:lastRowFirstColumn="0" w:lastRowLastColumn="0"/>
+          <w:trHeight w:val="44"/>
+        </w:trPr>
+        <w:tc>
+          <w:tcPr>
+            <w:cnfStyle w:val="001000000000" w:firstRow="0" w:lastRow="0" w:firstColumn="1" w:lastColumn="0" w:oddVBand="0" w:evenVBand="0" w:oddHBand="0" w:evenHBand="0" w:firstRowFirstColumn="0" w:firstRowLastColumn="0" w:lastRowFirstColumn="0" w:lastRowLastColumn="0"/>
+            <w:tcW w:w="2206" w:type="dxa"/>
+          </w:tcPr>
+          <w:p>
+            <w:r>
+              <w:t>Número de revisão</w:t>
+            </w:r>
+          </w:p>
+        </w:tc>
+        <w:tc>
+          <w:tcPr>
+            <w:tcW w:w="2308" w:type="dxa"/>
+          </w:tcPr>
+          <w:p>
+            <w:pPr>
+              <w:cnfStyle w:val="100000000000" w:firstRow="1" w:lastRow="0" w:firstColumn="0" w:lastColumn="0" w:oddVBand="0" w:evenVBand="0" w:oddHBand="0" w:evenHBand="0" w:firstRowFirstColumn="0" w:firstRowLastColumn="0" w:lastRowFirstColumn="0" w:lastRowLastColumn="0"/>
+            </w:pPr>
+            <w:r>
+              <w:t>Autor</w:t>
+            </w:r>
+          </w:p>
+        </w:tc>
+        <w:tc>
+          <w:tcPr>
+            <w:tcW w:w="2374" w:type="dxa"/>
+          </w:tcPr>
+          <w:p>
+            <w:pPr>
+              <w:cnfStyle w:val="100000000000" w:firstRow="1" w:lastRow="0" w:firstColumn="0" w:lastColumn="0" w:oddVBand="0" w:evenVBand="0" w:oddHBand="0" w:evenHBand="0" w:firstRowFirstColumn="0" w:firstRowLastColumn="0" w:lastRowFirstColumn="0" w:lastRowLastColumn="0"/>
+            </w:pPr>
+            <w:r>
+              <w:t>Comentário</w:t>
+            </w:r>
+          </w:p>
+        </w:tc>
+        <w:tc>
+          <w:tcPr>
+            <w:tcW w:w="2128" w:type="dxa"/>
+          </w:tcPr>
+          <w:p>
+            <w:pPr>
+              <w:cnfStyle w:val="100000000000" w:firstRow="1" w:lastRow="0" w:firstColumn="0" w:lastColumn="0" w:oddVBand="0" w:evenVBand="0" w:oddHBand="0" w:evenHBand="0" w:firstRowFirstColumn="0" w:firstRowLastColumn="0" w:lastRowFirstColumn="0" w:lastRowLastColumn="0"/>
+            </w:pPr>
+            <w:r>
+              <w:t>Data</w:t>
+            </w:r>
+          </w:p>
+        </w:tc>
+      </w:tr>
+      <w:tr>
+        <w:trPr>
+          <w:cnfStyle w:val="000000100000" w:firstRow="0" w:lastRow="0" w:firstColumn="0" w:lastColumn="0" w:oddVBand="0" w:evenVBand="0" w:oddHBand="1" w:evenHBand="0" w:firstRowFirstColumn="0" w:firstRowLastColumn="0" w:lastRowFirstColumn="0" w:lastRowLastColumn="0"/>
+        </w:trPr>
+        <w:tc>
+          <w:tcPr>
+            <w:cnfStyle w:val="001000000000" w:firstRow="0" w:lastRow="0" w:firstColumn="1" w:lastColumn="0" w:oddVBand="0" w:evenVBand="0" w:oddHBand="0" w:evenHBand="0" w:firstRowFirstColumn="0" w:firstRowLastColumn="0" w:lastRowFirstColumn="0" w:lastRowLastColumn="0"/>
+            <w:tcW w:w="2206" w:type="dxa"/>
+          </w:tcPr>
+          <w:p>
+            <w:r>
+              <w:t>0.0</w:t>
+            </w:r>
+          </w:p>
+        </w:tc>
+        <w:tc>
+          <w:tcPr>
+            <w:tcW w:w="2308" w:type="dxa"/>
+          </w:tcPr>
+          <w:p>
+            <w:pPr>
+              <w:cnfStyle w:val="000000100000" w:firstRow="0" w:lastRow="0" w:firstColumn="0" w:lastColumn="0" w:oddVBand="0" w:evenVBand="0" w:oddHBand="1" w:evenHBand="0" w:firstRowFirstColumn="0" w:firstRowLastColumn="0" w:lastRowFirstColumn="0" w:lastRowLastColumn="0"/>
+            </w:pPr>
+            <w:r>
+              <w:t>Petrelli</w:t>
+            </w:r>
+          </w:p>
+        </w:tc>
+        <w:tc>
+          <w:tcPr>
+            <w:tcW w:w="2374" w:type="dxa"/>
+          </w:tcPr>
+          <w:p>
+            <w:pPr>
+              <w:cnfStyle w:val="000000100000" w:firstRow="0" w:lastRow="0" w:firstColumn="0" w:lastColumn="0" w:oddVBand="0" w:evenVBand="0" w:oddHBand="1" w:evenHBand="0" w:firstRowFirstColumn="0" w:firstRowLastColumn="0" w:lastRowFirstColumn="0" w:lastRowLastColumn="0"/>
+            </w:pPr>
+            <w:r>
+              <w:t>Rascunho inicial</w:t>
+            </w:r>
+          </w:p>
+        </w:tc>
+        <w:tc>
+          <w:tcPr>
+            <w:tcW w:w="2128" w:type="dxa"/>
+          </w:tcPr>
+          <w:p>
+            <w:pPr>
+              <w:cnfStyle w:val="000000100000" w:firstRow="0" w:lastRow="0" w:firstColumn="0" w:lastColumn="0" w:oddVBand="0" w:evenVBand="0" w:oddHBand="1" w:evenHBand="0" w:firstRowFirstColumn="0" w:firstRowLastColumn="0" w:lastRowFirstColumn="0" w:lastRowLastColumn="0"/>
+            </w:pPr>
+            <w:r>
+              <w:t>16/05/17</w:t>
+            </w:r>
+          </w:p>
+        </w:tc>
+      </w:tr>
+      <w:tr>
+        <w:tc>
+          <w:tcPr>
+            <w:cnfStyle w:val="001000000000" w:firstRow="0" w:lastRow="0" w:firstColumn="1" w:lastColumn="0" w:oddVBand="0" w:evenVBand="0" w:oddHBand="0" w:evenHBand="0" w:firstRowFirstColumn="0" w:firstRowLastColumn="0" w:lastRowFirstColumn="0" w:lastRowLastColumn="0"/>
+            <w:tcW w:w="2206" w:type="dxa"/>
+          </w:tcPr>
+          <w:p/>
+        </w:tc>
+        <w:tc>
+          <w:tcPr>
+            <w:tcW w:w="2308" w:type="dxa"/>
+          </w:tcPr>
+          <w:p>
+            <w:pPr>
+              <w:cnfStyle w:val="000000000000" w:firstRow="0" w:lastRow="0" w:firstColumn="0" w:lastColumn="0" w:oddVBand="0" w:evenVBand="0" w:oddHBand="0" w:evenHBand="0" w:firstRowFirstColumn="0" w:firstRowLastColumn="0" w:lastRowFirstColumn="0" w:lastRowLastColumn="0"/>
+            </w:pPr>
+          </w:p>
+        </w:tc>
+        <w:tc>
+          <w:tcPr>
+            <w:tcW w:w="2374" w:type="dxa"/>
+          </w:tcPr>
+          <w:p>
+            <w:pPr>
+              <w:cnfStyle w:val="000000000000" w:firstRow="0" w:lastRow="0" w:firstColumn="0" w:lastColumn="0" w:oddVBand="0" w:evenVBand="0" w:oddHBand="0" w:evenHBand="0" w:firstRowFirstColumn="0" w:firstRowLastColumn="0" w:lastRowFirstColumn="0" w:lastRowLastColumn="0"/>
+            </w:pPr>
+          </w:p>
+        </w:tc>
+        <w:tc>
+          <w:tcPr>
+            <w:tcW w:w="2128" w:type="dxa"/>
+          </w:tcPr>
+          <w:p>
+            <w:pPr>
+              <w:cnfStyle w:val="000000000000" w:firstRow="0" w:lastRow="0" w:firstColumn="0" w:lastColumn="0" w:oddVBand="0" w:evenVBand="0" w:oddHBand="0" w:evenHBand="0" w:firstRowFirstColumn="0" w:firstRowLastColumn="0" w:lastRowFirstColumn="0" w:lastRowLastColumn="0"/>
+            </w:pPr>
+          </w:p>
+        </w:tc>
+      </w:tr>
+    </w:tbl>
+    <w:p/>
+    <w:p>
+      <w:pPr>
+        <w:pStyle w:val="Ttulo1"/>
+      </w:pPr>
+      <w:bookmarkStart w:id="3" w:name="_Toc482725552"/>
       <w:r>
         <w:t>Resumo</w:t>
       </w:r>
-      <w:bookmarkEnd w:id="1"/>
+      <w:bookmarkEnd w:id="3"/>
     </w:p>
     <w:p>
       <w:pPr>
@@ -758,17 +1266,23 @@
       </w:r>
     </w:p>
     <w:p>
+      <w:r>
+        <w:br w:type="page"/>
+      </w:r>
+    </w:p>
+    <w:p>
       <w:pPr>
         <w:pStyle w:val="Ttulo1"/>
       </w:pPr>
-      <w:bookmarkStart w:id="2" w:name="_Toc482639588"/>
-      <w:r>
+      <w:bookmarkStart w:id="4" w:name="_Toc482725553"/>
+      <w:r>
+        <w:lastRenderedPageBreak/>
         <w:t>Objeto de</w:t>
       </w:r>
       <w:r>
         <w:t xml:space="preserve"> escopo</w:t>
       </w:r>
-      <w:bookmarkEnd w:id="2"/>
+      <w:bookmarkEnd w:id="4"/>
     </w:p>
     <w:p>
       <w:pPr>
@@ -782,11 +1296,11 @@
       <w:pPr>
         <w:pStyle w:val="Ttulo1"/>
       </w:pPr>
-      <w:bookmarkStart w:id="3" w:name="_Toc482639589"/>
+      <w:bookmarkStart w:id="5" w:name="_Toc482725554"/>
       <w:r>
         <w:t>Contexto</w:t>
       </w:r>
-      <w:bookmarkEnd w:id="3"/>
+      <w:bookmarkEnd w:id="5"/>
     </w:p>
     <w:p>
       <w:pPr>
@@ -808,22 +1322,21 @@
       <w:pPr>
         <w:pStyle w:val="Ttulo1"/>
       </w:pPr>
-      <w:bookmarkStart w:id="4" w:name="_Toc482639590"/>
-      <w:r>
-        <w:lastRenderedPageBreak/>
+      <w:bookmarkStart w:id="6" w:name="_Toc482725555"/>
+      <w:r>
         <w:t>Especificações Funcionais</w:t>
       </w:r>
-      <w:bookmarkEnd w:id="4"/>
+      <w:bookmarkEnd w:id="6"/>
     </w:p>
     <w:p>
       <w:pPr>
         <w:pStyle w:val="Ttulo2"/>
       </w:pPr>
-      <w:bookmarkStart w:id="5" w:name="_Toc482639591"/>
+      <w:bookmarkStart w:id="7" w:name="_Toc482725556"/>
       <w:r>
         <w:t>Controle de energia elétrica</w:t>
       </w:r>
-      <w:bookmarkEnd w:id="5"/>
+      <w:bookmarkEnd w:id="7"/>
     </w:p>
     <w:p>
       <w:pPr>
@@ -928,11 +1441,11 @@
       <w:pPr>
         <w:pStyle w:val="Ttulo2"/>
       </w:pPr>
-      <w:bookmarkStart w:id="6" w:name="_Toc482639592"/>
+      <w:bookmarkStart w:id="8" w:name="_Toc482725557"/>
       <w:r>
         <w:t>Controle remoto</w:t>
       </w:r>
-      <w:bookmarkEnd w:id="6"/>
+      <w:bookmarkEnd w:id="8"/>
     </w:p>
     <w:p>
       <w:pPr>
@@ -974,11 +1487,11 @@
       <w:pPr>
         <w:pStyle w:val="Ttulo2"/>
       </w:pPr>
-      <w:bookmarkStart w:id="7" w:name="_Toc482639593"/>
+      <w:bookmarkStart w:id="9" w:name="_Toc482725558"/>
       <w:r>
         <w:t>Conexão com a internet</w:t>
       </w:r>
-      <w:bookmarkEnd w:id="7"/>
+      <w:bookmarkEnd w:id="9"/>
     </w:p>
     <w:p>
       <w:pPr>
@@ -1052,9 +1565,14 @@
       <w:pPr>
         <w:pStyle w:val="Ttulo2"/>
       </w:pPr>
-      <w:r>
-        <w:t>medição de energia</w:t>
-      </w:r>
+      <w:bookmarkStart w:id="10" w:name="_Toc482725559"/>
+      <w:r>
+        <w:t>M</w:t>
+      </w:r>
+      <w:r>
+        <w:t>edição de energia</w:t>
+      </w:r>
+      <w:bookmarkEnd w:id="10"/>
     </w:p>
     <w:p>
       <w:pPr>
@@ -1089,6 +1607,7 @@
         </w:numPr>
       </w:pPr>
       <w:r>
+        <w:lastRenderedPageBreak/>
         <w:t>Esta medição não será certificada;</w:t>
       </w:r>
     </w:p>
@@ -1106,18 +1625,243 @@
       <w:r>
         <w:t xml:space="preserve"> ser especificada visando minimizar o custo do produto final;</w:t>
       </w:r>
-      <w:bookmarkStart w:id="8" w:name="_GoBack"/>
-      <w:bookmarkEnd w:id="8"/>
+    </w:p>
+    <w:p>
+      <w:pPr>
+        <w:pStyle w:val="PargrafodaLista"/>
+        <w:numPr>
+          <w:ilvl w:val="0"/>
+          <w:numId w:val="4"/>
+        </w:numPr>
+      </w:pPr>
+      <w:r>
+        <w:t>O produto deverá coletar periodicamente uma amostra do valor de potência aparente que o equipamento está consumindo.</w:t>
+      </w:r>
+    </w:p>
+    <w:p>
+      <w:pPr>
+        <w:pStyle w:val="PargrafodaLista"/>
+        <w:numPr>
+          <w:ilvl w:val="1"/>
+          <w:numId w:val="4"/>
+        </w:numPr>
+      </w:pPr>
+      <w:r>
+        <w:t>A amostra poderá ser em função dos valores RMS de tensão e corrente no momento de amostragem.</w:t>
+      </w:r>
+    </w:p>
+    <w:p>
+      <w:pPr>
+        <w:pStyle w:val="Ttulo2"/>
+      </w:pPr>
+      <w:bookmarkStart w:id="11" w:name="_Toc482725560"/>
+      <w:r>
+        <w:t>Banco de amostras de quantidade de energia</w:t>
+      </w:r>
+      <w:r>
+        <w:t xml:space="preserve"> e de potência requisitada</w:t>
+      </w:r>
+      <w:bookmarkEnd w:id="11"/>
+    </w:p>
+    <w:p>
+      <w:pPr>
+        <w:pStyle w:val="PargrafodaLista"/>
+        <w:numPr>
+          <w:ilvl w:val="0"/>
+          <w:numId w:val="5"/>
+        </w:numPr>
+      </w:pPr>
+      <w:r>
+        <w:t>O produto deverá armazenar uma quantidade de amostras relativas a um período fixo;</w:t>
+      </w:r>
+    </w:p>
+    <w:p>
+      <w:pPr>
+        <w:pStyle w:val="PargrafodaLista"/>
+        <w:numPr>
+          <w:ilvl w:val="0"/>
+          <w:numId w:val="5"/>
+        </w:numPr>
+      </w:pPr>
+      <w:r>
+        <w:t>O usuário poderá resgatar tais amostras através da aplicação remota em diversos formatos;</w:t>
+      </w:r>
+    </w:p>
+    <w:p>
+      <w:pPr>
+        <w:pStyle w:val="PargrafodaLista"/>
+        <w:numPr>
+          <w:ilvl w:val="0"/>
+          <w:numId w:val="5"/>
+        </w:numPr>
+      </w:pPr>
+      <w:r>
+        <w:t>O usuário poderá visualizar graficamente o valor das amostras em função do tempo através da aplicação remota;</w:t>
+      </w:r>
+    </w:p>
+    <w:p>
+      <w:pPr>
+        <w:pStyle w:val="PargrafodaLista"/>
+        <w:numPr>
+          <w:ilvl w:val="0"/>
+          <w:numId w:val="5"/>
+        </w:numPr>
+      </w:pPr>
+      <w:r>
+        <w:t>O usuário poderá limpar o banco de amostras através da aplicação remota;</w:t>
+      </w:r>
+    </w:p>
+    <w:p>
+      <w:pPr>
+        <w:pStyle w:val="PargrafodaLista"/>
+        <w:numPr>
+          <w:ilvl w:val="1"/>
+          <w:numId w:val="5"/>
+        </w:numPr>
+      </w:pPr>
+      <w:r>
+        <w:t>A eliminação poderá ser:</w:t>
+      </w:r>
+    </w:p>
+    <w:p>
+      <w:pPr>
+        <w:pStyle w:val="PargrafodaLista"/>
+        <w:numPr>
+          <w:ilvl w:val="2"/>
+          <w:numId w:val="5"/>
+        </w:numPr>
+      </w:pPr>
+      <w:r>
+        <w:t>Completa, todo o banco é apagado;</w:t>
+      </w:r>
+    </w:p>
+    <w:p>
+      <w:pPr>
+        <w:pStyle w:val="PargrafodaLista"/>
+        <w:numPr>
+          <w:ilvl w:val="2"/>
+          <w:numId w:val="5"/>
+        </w:numPr>
+      </w:pPr>
+      <w:r>
+        <w:t>Parcial, eliminando as amostras anteriores a um momento especificado;</w:t>
+      </w:r>
+    </w:p>
+    <w:p>
+      <w:pPr>
+        <w:pStyle w:val="Ttulo2"/>
+      </w:pPr>
+      <w:bookmarkStart w:id="12" w:name="_Toc482725561"/>
+      <w:r>
+        <w:t>Eventos gerados</w:t>
+      </w:r>
+      <w:bookmarkEnd w:id="12"/>
+    </w:p>
+    <w:p>
+      <w:pPr>
+        <w:pStyle w:val="PargrafodaLista"/>
+        <w:numPr>
+          <w:ilvl w:val="0"/>
+          <w:numId w:val="6"/>
+        </w:numPr>
+      </w:pPr>
+      <w:r>
+        <w:t>O produto deverá gerar os seguintes eventos:</w:t>
+      </w:r>
+    </w:p>
+    <w:p>
+      <w:pPr>
+        <w:pStyle w:val="PargrafodaLista"/>
+        <w:numPr>
+          <w:ilvl w:val="1"/>
+          <w:numId w:val="6"/>
+        </w:numPr>
+      </w:pPr>
+      <w:r>
+        <w:t>Novo equipamento conectado;</w:t>
+      </w:r>
+    </w:p>
+    <w:p>
+      <w:pPr>
+        <w:pStyle w:val="PargrafodaLista"/>
+        <w:numPr>
+          <w:ilvl w:val="1"/>
+          <w:numId w:val="6"/>
+        </w:numPr>
+      </w:pPr>
+      <w:r>
+        <w:t>Equipamento desconectado;</w:t>
+      </w:r>
+    </w:p>
+    <w:p>
+      <w:pPr>
+        <w:pStyle w:val="PargrafodaLista"/>
+        <w:numPr>
+          <w:ilvl w:val="1"/>
+          <w:numId w:val="6"/>
+        </w:numPr>
+      </w:pPr>
+      <w:r>
+        <w:t>Botão mecânico na posição ON;</w:t>
+      </w:r>
+    </w:p>
+    <w:p>
+      <w:pPr>
+        <w:pStyle w:val="PargrafodaLista"/>
+        <w:numPr>
+          <w:ilvl w:val="1"/>
+          <w:numId w:val="6"/>
+        </w:numPr>
+      </w:pPr>
+      <w:r>
+        <w:t>Botão mecânico na posição OFF;</w:t>
+      </w:r>
+    </w:p>
+    <w:p>
+      <w:pPr>
+        <w:pStyle w:val="PargrafodaLista"/>
+        <w:numPr>
+          <w:ilvl w:val="1"/>
+          <w:numId w:val="6"/>
+        </w:numPr>
+      </w:pPr>
+      <w:r>
+        <w:t>Potência requisitada maior que limiar definido;</w:t>
+      </w:r>
+    </w:p>
+    <w:p>
+      <w:pPr>
+        <w:pStyle w:val="PargrafodaLista"/>
+        <w:numPr>
+          <w:ilvl w:val="1"/>
+          <w:numId w:val="6"/>
+        </w:numPr>
+      </w:pPr>
+      <w:r>
+        <w:t>Energia consumida maior que limiar definido;</w:t>
+      </w:r>
+    </w:p>
+    <w:p>
+      <w:pPr>
+        <w:pStyle w:val="PargrafodaLista"/>
+        <w:numPr>
+          <w:ilvl w:val="0"/>
+          <w:numId w:val="6"/>
+        </w:numPr>
+      </w:pPr>
+      <w:r>
+        <w:t>A geração de eventos pode ser configurada através da aplicação remota;</w:t>
+      </w:r>
     </w:p>
     <w:p>
       <w:pPr>
         <w:pStyle w:val="Ttulo1"/>
       </w:pPr>
-      <w:bookmarkStart w:id="9" w:name="_Toc482639594"/>
+      <w:bookmarkStart w:id="13" w:name="_Toc482725562"/>
       <w:r>
         <w:t>Casos de Uso</w:t>
       </w:r>
-      <w:bookmarkEnd w:id="9"/>
+      <w:bookmarkEnd w:id="13"/>
     </w:p>
     <w:sectPr>
       <w:pgSz w:w="11906" w:h="16838"/>
@@ -1358,6 +2102,232 @@
     </w:lvl>
   </w:abstractNum>
   <w:abstractNum w:abstractNumId="2" w15:restartNumberingAfterBreak="0">
+    <w:nsid w:val="1FC74EE5"/>
+    <w:multiLevelType w:val="hybridMultilevel"/>
+    <w:tmpl w:val="C1A2F824"/>
+    <w:lvl w:ilvl="0" w:tplc="04160001">
+      <w:start w:val="1"/>
+      <w:numFmt w:val="bullet"/>
+      <w:lvlText w:val=""/>
+      <w:lvlJc w:val="left"/>
+      <w:pPr>
+        <w:ind w:left="720" w:hanging="360"/>
+      </w:pPr>
+      <w:rPr>
+        <w:rFonts w:ascii="Symbol" w:hAnsi="Symbol" w:hint="default"/>
+      </w:rPr>
+    </w:lvl>
+    <w:lvl w:ilvl="1" w:tplc="04160003">
+      <w:start w:val="1"/>
+      <w:numFmt w:val="bullet"/>
+      <w:lvlText w:val="o"/>
+      <w:lvlJc w:val="left"/>
+      <w:pPr>
+        <w:ind w:left="1440" w:hanging="360"/>
+      </w:pPr>
+      <w:rPr>
+        <w:rFonts w:ascii="Courier New" w:hAnsi="Courier New" w:cs="Courier New" w:hint="default"/>
+      </w:rPr>
+    </w:lvl>
+    <w:lvl w:ilvl="2" w:tplc="04160005">
+      <w:start w:val="1"/>
+      <w:numFmt w:val="bullet"/>
+      <w:lvlText w:val=""/>
+      <w:lvlJc w:val="left"/>
+      <w:pPr>
+        <w:ind w:left="2160" w:hanging="360"/>
+      </w:pPr>
+      <w:rPr>
+        <w:rFonts w:ascii="Wingdings" w:hAnsi="Wingdings" w:hint="default"/>
+      </w:rPr>
+    </w:lvl>
+    <w:lvl w:ilvl="3" w:tplc="04160001" w:tentative="1">
+      <w:start w:val="1"/>
+      <w:numFmt w:val="bullet"/>
+      <w:lvlText w:val=""/>
+      <w:lvlJc w:val="left"/>
+      <w:pPr>
+        <w:ind w:left="2880" w:hanging="360"/>
+      </w:pPr>
+      <w:rPr>
+        <w:rFonts w:ascii="Symbol" w:hAnsi="Symbol" w:hint="default"/>
+      </w:rPr>
+    </w:lvl>
+    <w:lvl w:ilvl="4" w:tplc="04160003" w:tentative="1">
+      <w:start w:val="1"/>
+      <w:numFmt w:val="bullet"/>
+      <w:lvlText w:val="o"/>
+      <w:lvlJc w:val="left"/>
+      <w:pPr>
+        <w:ind w:left="3600" w:hanging="360"/>
+      </w:pPr>
+      <w:rPr>
+        <w:rFonts w:ascii="Courier New" w:hAnsi="Courier New" w:cs="Courier New" w:hint="default"/>
+      </w:rPr>
+    </w:lvl>
+    <w:lvl w:ilvl="5" w:tplc="04160005" w:tentative="1">
+      <w:start w:val="1"/>
+      <w:numFmt w:val="bullet"/>
+      <w:lvlText w:val=""/>
+      <w:lvlJc w:val="left"/>
+      <w:pPr>
+        <w:ind w:left="4320" w:hanging="360"/>
+      </w:pPr>
+      <w:rPr>
+        <w:rFonts w:ascii="Wingdings" w:hAnsi="Wingdings" w:hint="default"/>
+      </w:rPr>
+    </w:lvl>
+    <w:lvl w:ilvl="6" w:tplc="04160001" w:tentative="1">
+      <w:start w:val="1"/>
+      <w:numFmt w:val="bullet"/>
+      <w:lvlText w:val=""/>
+      <w:lvlJc w:val="left"/>
+      <w:pPr>
+        <w:ind w:left="5040" w:hanging="360"/>
+      </w:pPr>
+      <w:rPr>
+        <w:rFonts w:ascii="Symbol" w:hAnsi="Symbol" w:hint="default"/>
+      </w:rPr>
+    </w:lvl>
+    <w:lvl w:ilvl="7" w:tplc="04160003" w:tentative="1">
+      <w:start w:val="1"/>
+      <w:numFmt w:val="bullet"/>
+      <w:lvlText w:val="o"/>
+      <w:lvlJc w:val="left"/>
+      <w:pPr>
+        <w:ind w:left="5760" w:hanging="360"/>
+      </w:pPr>
+      <w:rPr>
+        <w:rFonts w:ascii="Courier New" w:hAnsi="Courier New" w:cs="Courier New" w:hint="default"/>
+      </w:rPr>
+    </w:lvl>
+    <w:lvl w:ilvl="8" w:tplc="04160005" w:tentative="1">
+      <w:start w:val="1"/>
+      <w:numFmt w:val="bullet"/>
+      <w:lvlText w:val=""/>
+      <w:lvlJc w:val="left"/>
+      <w:pPr>
+        <w:ind w:left="6480" w:hanging="360"/>
+      </w:pPr>
+      <w:rPr>
+        <w:rFonts w:ascii="Wingdings" w:hAnsi="Wingdings" w:hint="default"/>
+      </w:rPr>
+    </w:lvl>
+  </w:abstractNum>
+  <w:abstractNum w:abstractNumId="3" w15:restartNumberingAfterBreak="0">
+    <w:nsid w:val="245F0AF9"/>
+    <w:multiLevelType w:val="hybridMultilevel"/>
+    <w:tmpl w:val="6382D88E"/>
+    <w:lvl w:ilvl="0" w:tplc="04160001">
+      <w:start w:val="1"/>
+      <w:numFmt w:val="bullet"/>
+      <w:lvlText w:val=""/>
+      <w:lvlJc w:val="left"/>
+      <w:pPr>
+        <w:ind w:left="720" w:hanging="360"/>
+      </w:pPr>
+      <w:rPr>
+        <w:rFonts w:ascii="Symbol" w:hAnsi="Symbol" w:hint="default"/>
+      </w:rPr>
+    </w:lvl>
+    <w:lvl w:ilvl="1" w:tplc="04160003">
+      <w:start w:val="1"/>
+      <w:numFmt w:val="bullet"/>
+      <w:lvlText w:val="o"/>
+      <w:lvlJc w:val="left"/>
+      <w:pPr>
+        <w:ind w:left="1440" w:hanging="360"/>
+      </w:pPr>
+      <w:rPr>
+        <w:rFonts w:ascii="Courier New" w:hAnsi="Courier New" w:cs="Courier New" w:hint="default"/>
+      </w:rPr>
+    </w:lvl>
+    <w:lvl w:ilvl="2" w:tplc="04160005">
+      <w:start w:val="1"/>
+      <w:numFmt w:val="bullet"/>
+      <w:lvlText w:val=""/>
+      <w:lvlJc w:val="left"/>
+      <w:pPr>
+        <w:ind w:left="2160" w:hanging="360"/>
+      </w:pPr>
+      <w:rPr>
+        <w:rFonts w:ascii="Wingdings" w:hAnsi="Wingdings" w:hint="default"/>
+      </w:rPr>
+    </w:lvl>
+    <w:lvl w:ilvl="3" w:tplc="04160001" w:tentative="1">
+      <w:start w:val="1"/>
+      <w:numFmt w:val="bullet"/>
+      <w:lvlText w:val=""/>
+      <w:lvlJc w:val="left"/>
+      <w:pPr>
+        <w:ind w:left="2880" w:hanging="360"/>
+      </w:pPr>
+      <w:rPr>
+        <w:rFonts w:ascii="Symbol" w:hAnsi="Symbol" w:hint="default"/>
+      </w:rPr>
+    </w:lvl>
+    <w:lvl w:ilvl="4" w:tplc="04160003" w:tentative="1">
+      <w:start w:val="1"/>
+      <w:numFmt w:val="bullet"/>
+      <w:lvlText w:val="o"/>
+      <w:lvlJc w:val="left"/>
+      <w:pPr>
+        <w:ind w:left="3600" w:hanging="360"/>
+      </w:pPr>
+      <w:rPr>
+        <w:rFonts w:ascii="Courier New" w:hAnsi="Courier New" w:cs="Courier New" w:hint="default"/>
+      </w:rPr>
+    </w:lvl>
+    <w:lvl w:ilvl="5" w:tplc="04160005" w:tentative="1">
+      <w:start w:val="1"/>
+      <w:numFmt w:val="bullet"/>
+      <w:lvlText w:val=""/>
+      <w:lvlJc w:val="left"/>
+      <w:pPr>
+        <w:ind w:left="4320" w:hanging="360"/>
+      </w:pPr>
+      <w:rPr>
+        <w:rFonts w:ascii="Wingdings" w:hAnsi="Wingdings" w:hint="default"/>
+      </w:rPr>
+    </w:lvl>
+    <w:lvl w:ilvl="6" w:tplc="04160001" w:tentative="1">
+      <w:start w:val="1"/>
+      <w:numFmt w:val="bullet"/>
+      <w:lvlText w:val=""/>
+      <w:lvlJc w:val="left"/>
+      <w:pPr>
+        <w:ind w:left="5040" w:hanging="360"/>
+      </w:pPr>
+      <w:rPr>
+        <w:rFonts w:ascii="Symbol" w:hAnsi="Symbol" w:hint="default"/>
+      </w:rPr>
+    </w:lvl>
+    <w:lvl w:ilvl="7" w:tplc="04160003" w:tentative="1">
+      <w:start w:val="1"/>
+      <w:numFmt w:val="bullet"/>
+      <w:lvlText w:val="o"/>
+      <w:lvlJc w:val="left"/>
+      <w:pPr>
+        <w:ind w:left="5760" w:hanging="360"/>
+      </w:pPr>
+      <w:rPr>
+        <w:rFonts w:ascii="Courier New" w:hAnsi="Courier New" w:cs="Courier New" w:hint="default"/>
+      </w:rPr>
+    </w:lvl>
+    <w:lvl w:ilvl="8" w:tplc="04160005" w:tentative="1">
+      <w:start w:val="1"/>
+      <w:numFmt w:val="bullet"/>
+      <w:lvlText w:val=""/>
+      <w:lvlJc w:val="left"/>
+      <w:pPr>
+        <w:ind w:left="6480" w:hanging="360"/>
+      </w:pPr>
+      <w:rPr>
+        <w:rFonts w:ascii="Wingdings" w:hAnsi="Wingdings" w:hint="default"/>
+      </w:rPr>
+    </w:lvl>
+  </w:abstractNum>
+  <w:abstractNum w:abstractNumId="4" w15:restartNumberingAfterBreak="0">
     <w:nsid w:val="3F4A4735"/>
     <w:multiLevelType w:val="hybridMultilevel"/>
     <w:tmpl w:val="E3CEEA66"/>
@@ -1470,7 +2440,7 @@
       </w:rPr>
     </w:lvl>
   </w:abstractNum>
-  <w:abstractNum w:abstractNumId="3" w15:restartNumberingAfterBreak="0">
+  <w:abstractNum w:abstractNumId="5" w15:restartNumberingAfterBreak="0">
     <w:nsid w:val="7ADC300F"/>
     <w:multiLevelType w:val="hybridMultilevel"/>
     <w:tmpl w:val="BA3891A4"/>
@@ -1587,13 +2557,19 @@
     <w:abstractNumId w:val="1"/>
   </w:num>
   <w:num w:numId="2">
-    <w:abstractNumId w:val="2"/>
+    <w:abstractNumId w:val="4"/>
   </w:num>
   <w:num w:numId="3">
-    <w:abstractNumId w:val="3"/>
+    <w:abstractNumId w:val="5"/>
   </w:num>
   <w:num w:numId="4">
     <w:abstractNumId w:val="0"/>
+  </w:num>
+  <w:num w:numId="5">
+    <w:abstractNumId w:val="3"/>
+  </w:num>
+  <w:num w:numId="6">
+    <w:abstractNumId w:val="2"/>
   </w:num>
 </w:numbering>
 </file>
@@ -2646,6 +3622,100 @@
       <w:u w:val="single"/>
     </w:rPr>
   </w:style>
+  <w:style w:type="table" w:styleId="Tabelacomgrade">
+    <w:name w:val="Table Grid"/>
+    <w:basedOn w:val="Tabelanormal"/>
+    <w:uiPriority w:val="39"/>
+    <w:rsid w:val="0009385C"/>
+    <w:pPr>
+      <w:spacing w:before="0" w:after="0" w:line="240" w:lineRule="auto"/>
+    </w:pPr>
+    <w:tblPr>
+      <w:tblBorders>
+        <w:top w:val="single" w:sz="4" w:space="0" w:color="auto"/>
+        <w:left w:val="single" w:sz="4" w:space="0" w:color="auto"/>
+        <w:bottom w:val="single" w:sz="4" w:space="0" w:color="auto"/>
+        <w:right w:val="single" w:sz="4" w:space="0" w:color="auto"/>
+        <w:insideH w:val="single" w:sz="4" w:space="0" w:color="auto"/>
+        <w:insideV w:val="single" w:sz="4" w:space="0" w:color="auto"/>
+      </w:tblBorders>
+    </w:tblPr>
+  </w:style>
+  <w:style w:type="table" w:styleId="TabeladeGrade2-nfase1">
+    <w:name w:val="Grid Table 2 Accent 1"/>
+    <w:basedOn w:val="Tabelanormal"/>
+    <w:uiPriority w:val="47"/>
+    <w:rsid w:val="0009385C"/>
+    <w:pPr>
+      <w:spacing w:after="0" w:line="240" w:lineRule="auto"/>
+    </w:pPr>
+    <w:tblPr>
+      <w:tblStyleRowBandSize w:val="1"/>
+      <w:tblStyleColBandSize w:val="1"/>
+      <w:tblBorders>
+        <w:top w:val="single" w:sz="2" w:space="0" w:color="93D07C" w:themeColor="accent1" w:themeTint="99"/>
+        <w:bottom w:val="single" w:sz="2" w:space="0" w:color="93D07C" w:themeColor="accent1" w:themeTint="99"/>
+        <w:insideH w:val="single" w:sz="2" w:space="0" w:color="93D07C" w:themeColor="accent1" w:themeTint="99"/>
+        <w:insideV w:val="single" w:sz="2" w:space="0" w:color="93D07C" w:themeColor="accent1" w:themeTint="99"/>
+      </w:tblBorders>
+    </w:tblPr>
+    <w:tblStylePr w:type="firstRow">
+      <w:rPr>
+        <w:b/>
+        <w:bCs/>
+      </w:rPr>
+      <w:tblPr/>
+      <w:tcPr>
+        <w:tcBorders>
+          <w:top w:val="nil"/>
+          <w:bottom w:val="single" w:sz="12" w:space="0" w:color="93D07C" w:themeColor="accent1" w:themeTint="99"/>
+          <w:insideH w:val="nil"/>
+          <w:insideV w:val="nil"/>
+        </w:tcBorders>
+        <w:shd w:val="clear" w:color="auto" w:fill="FFFFFF" w:themeFill="background1"/>
+      </w:tcPr>
+    </w:tblStylePr>
+    <w:tblStylePr w:type="lastRow">
+      <w:rPr>
+        <w:b/>
+        <w:bCs/>
+      </w:rPr>
+      <w:tblPr/>
+      <w:tcPr>
+        <w:tcBorders>
+          <w:top w:val="double" w:sz="2" w:space="0" w:color="93D07C" w:themeColor="accent1" w:themeTint="99"/>
+          <w:bottom w:val="nil"/>
+          <w:insideH w:val="nil"/>
+          <w:insideV w:val="nil"/>
+        </w:tcBorders>
+        <w:shd w:val="clear" w:color="auto" w:fill="FFFFFF" w:themeFill="background1"/>
+      </w:tcPr>
+    </w:tblStylePr>
+    <w:tblStylePr w:type="firstCol">
+      <w:rPr>
+        <w:b/>
+        <w:bCs/>
+      </w:rPr>
+    </w:tblStylePr>
+    <w:tblStylePr w:type="lastCol">
+      <w:rPr>
+        <w:b/>
+        <w:bCs/>
+      </w:rPr>
+    </w:tblStylePr>
+    <w:tblStylePr w:type="band1Vert">
+      <w:tblPr/>
+      <w:tcPr>
+        <w:shd w:val="clear" w:color="auto" w:fill="DAEFD3" w:themeFill="accent1" w:themeFillTint="33"/>
+      </w:tcPr>
+    </w:tblStylePr>
+    <w:tblStylePr w:type="band1Horz">
+      <w:tblPr/>
+      <w:tcPr>
+        <w:shd w:val="clear" w:color="auto" w:fill="DAEFD3" w:themeFill="accent1" w:themeFillTint="33"/>
+      </w:tcPr>
+    </w:tblStylePr>
+  </w:style>
 </w:styles>
 </file>
 
@@ -2949,7 +4019,7 @@
 </file>
 
 <file path=customXml/itemProps1.xml><?xml version="1.0" encoding="utf-8"?>
-<ds:datastoreItem xmlns:ds="http://schemas.openxmlformats.org/officeDocument/2006/customXml" ds:itemID="{C3747257-3D59-4D8A-80FB-AF1EAF73A0B4}">
+<ds:datastoreItem xmlns:ds="http://schemas.openxmlformats.org/officeDocument/2006/customXml" ds:itemID="{74384CB8-1094-44A8-A69C-45CC9904910A}">
   <ds:schemaRefs>
     <ds:schemaRef ds:uri="http://schemas.openxmlformats.org/officeDocument/2006/bibliography"/>
   </ds:schemaRefs>

</xml_diff>